<commit_message>
[Facebook API Service] Added an initial implementation of this service.
</commit_message>
<xml_diff>
--- a/Docs/SRS.docx
+++ b/Docs/SRS.docx
@@ -244,8 +244,6 @@
             <w:pPr>
               <w:spacing w:after="0" w:line="240" w:lineRule="auto"/>
             </w:pPr>
-            <w:bookmarkStart w:id="0" w:name="_GoBack"/>
-            <w:bookmarkEnd w:id="0"/>
           </w:p>
           <w:p>
             <w:pPr>
@@ -322,7 +320,7 @@
           <v:shape id="_x0000_i1025" type="#_x0000_t75" style="width:6in;height:448.3pt" o:ole="">
             <v:imagedata r:id="rId6" o:title=""/>
           </v:shape>
-          <o:OLEObject Type="Embed" ProgID="Visio.Drawing.11" ShapeID="_x0000_i1025" DrawAspect="Content" ObjectID="_1402606951" r:id="rId7"/>
+          <o:OLEObject Type="Embed" ProgID="Visio.Drawing.11" ShapeID="_x0000_i1025" DrawAspect="Content" ObjectID="_1403198996" r:id="rId7"/>
         </w:object>
       </w:r>
     </w:p>
@@ -737,10 +735,10 @@
     <w:p>
       <w:r>
         <w:object w:dxaOrig="6722" w:dyaOrig="9624">
-          <v:shape id="_x0000_i1027" type="#_x0000_t75" style="width:336.2pt;height:481.45pt" o:ole="">
+          <v:shape id="_x0000_i1026" type="#_x0000_t75" style="width:336.2pt;height:481.45pt" o:ole="">
             <v:imagedata r:id="rId8" o:title=""/>
           </v:shape>
-          <o:OLEObject Type="Embed" ProgID="Visio.Drawing.11" ShapeID="_x0000_i1027" DrawAspect="Content" ObjectID="_1402606952" r:id="rId9"/>
+          <o:OLEObject Type="Embed" ProgID="Visio.Drawing.11" ShapeID="_x0000_i1026" DrawAspect="Content" ObjectID="_1403198997" r:id="rId9"/>
         </w:object>
       </w:r>
     </w:p>
@@ -768,8 +766,8 @@
         <w:tblLook w:val="04A0" w:firstRow="1" w:lastRow="0" w:firstColumn="1" w:lastColumn="0" w:noHBand="0" w:noVBand="1"/>
       </w:tblPr>
       <w:tblGrid>
-        <w:gridCol w:w="1638"/>
-        <w:gridCol w:w="7218"/>
+        <w:gridCol w:w="1186"/>
+        <w:gridCol w:w="7670"/>
       </w:tblGrid>
       <w:tr>
         <w:tc>
@@ -910,7 +908,7 @@
               </w:numPr>
             </w:pPr>
             <w:r>
-              <w:t>The Client shows to the user a log in screen</w:t>
+              <w:t>The Client shows to the user a Facebook login screen</w:t>
             </w:r>
           </w:p>
           <w:p>
@@ -921,60 +919,7 @@
               </w:numPr>
             </w:pPr>
             <w:r>
-              <w:t>Evaluate credentials :</w:t>
-            </w:r>
-            <w:r>
-              <w:br/>
-            </w:r>
-            <w:r>
-              <w:br/>
-            </w:r>
-            <w:r>
-              <w:t>If the user doesn’t have Login credentials stored locally at his machine/device :</w:t>
-            </w:r>
-          </w:p>
-          <w:p>
-            <w:pPr>
-              <w:numPr>
-                <w:ilvl w:val="1"/>
-                <w:numId w:val="2"/>
-              </w:numPr>
-            </w:pPr>
-            <w:r>
-              <w:t>Client Show the user a login screen.</w:t>
-            </w:r>
-          </w:p>
-          <w:p>
-            <w:pPr>
-              <w:numPr>
-                <w:ilvl w:val="1"/>
-                <w:numId w:val="2"/>
-              </w:numPr>
-            </w:pPr>
-            <w:r>
-              <w:t>The user enters his credentials.</w:t>
-            </w:r>
-          </w:p>
-          <w:p>
-            <w:pPr>
-              <w:numPr>
-                <w:ilvl w:val="1"/>
-                <w:numId w:val="2"/>
-              </w:numPr>
-            </w:pPr>
-            <w:r>
-              <w:t>The user click on a button to proceed.</w:t>
-            </w:r>
-          </w:p>
-          <w:p>
-            <w:pPr>
-              <w:numPr>
-                <w:ilvl w:val="1"/>
-                <w:numId w:val="2"/>
-              </w:numPr>
-            </w:pPr>
-            <w:r>
-              <w:t>The client Store the login credentials locally on the client machine.</w:t>
+              <w:t>The User type in his Facebook credentials</w:t>
             </w:r>
           </w:p>
           <w:p>
@@ -985,24 +930,7 @@
               </w:numPr>
             </w:pPr>
             <w:r>
-              <w:t>The client process the request and login the user to the system, using the credentials.</w:t>
-            </w:r>
-          </w:p>
-          <w:p>
-            <w:pPr>
-              <w:numPr>
-                <w:ilvl w:val="0"/>
-                <w:numId w:val="2"/>
-              </w:numPr>
-            </w:pPr>
-            <w:r>
-              <w:t xml:space="preserve">The </w:t>
-            </w:r>
-            <w:r>
-              <w:t>Client</w:t>
-            </w:r>
-            <w:r>
-              <w:t xml:space="preserve"> receives a session token.</w:t>
+              <w:t>The user is logged in to the System and is seeing the application main screen</w:t>
             </w:r>
           </w:p>
         </w:tc>
@@ -1062,7 +990,6 @@
                 <w:b/>
                 <w:bCs/>
               </w:rPr>
-              <w:lastRenderedPageBreak/>
               <w:t>System Sequence Diagram</w:t>
             </w:r>
           </w:p>
@@ -1074,11 +1001,11 @@
           </w:tcPr>
           <w:p>
             <w:r>
-              <w:object w:dxaOrig="6813" w:dyaOrig="7714">
-                <v:shape id="_x0000_i1026" type="#_x0000_t75" style="width:340.6pt;height:385.65pt" o:ole="">
+              <w:object w:dxaOrig="8049" w:dyaOrig="8146">
+                <v:shape id="_x0000_i1027" type="#_x0000_t75" style="width:402.55pt;height:407.6pt" o:ole="">
                   <v:imagedata r:id="rId10" o:title=""/>
                 </v:shape>
-                <o:OLEObject Type="Embed" ProgID="Visio.Drawing.11" ShapeID="_x0000_i1026" DrawAspect="Content" ObjectID="_1402606953" r:id="rId11"/>
+                <o:OLEObject Type="Embed" ProgID="Visio.Drawing.11" ShapeID="_x0000_i1027" DrawAspect="Content" ObjectID="_1403198998" r:id="rId11"/>
               </w:object>
             </w:r>
           </w:p>
@@ -1102,7 +1029,15 @@
                 <w:b/>
                 <w:bCs/>
               </w:rPr>
-              <w:t>Other Design Comments</w:t>
+              <w:t xml:space="preserve">Other Design </w:t>
+            </w:r>
+            <w:r>
+              <w:rPr>
+                <w:b/>
+                <w:bCs/>
+              </w:rPr>
+              <w:lastRenderedPageBreak/>
+              <w:t>Comments</w:t>
             </w:r>
           </w:p>
         </w:tc>
@@ -1111,7 +1046,21 @@
             <w:tcW w:w="7218" w:type="dxa"/>
             <w:shd w:val="clear" w:color="auto" w:fill="auto"/>
           </w:tcPr>
-          <w:p/>
+          <w:p>
+            <w:r>
+              <w:lastRenderedPageBreak/>
+              <w:t>The Client  doesn’t keep the facebook token. It keeps only the Session token. The session token is used with all calls that is made by all later</w:t>
+            </w:r>
+            <w:bookmarkStart w:id="0" w:name="_GoBack"/>
+            <w:bookmarkEnd w:id="0"/>
+            <w:r>
+              <w:t xml:space="preserve"> calls that are made by </w:t>
+            </w:r>
+            <w:r>
+              <w:lastRenderedPageBreak/>
+              <w:t>the to the managers.</w:t>
+            </w:r>
+          </w:p>
         </w:tc>
       </w:tr>
     </w:tbl>
@@ -1282,7 +1231,6 @@
           </w:p>
           <w:p>
             <w:r>
-              <w:lastRenderedPageBreak/>
               <w:t>User Story</w:t>
             </w:r>
           </w:p>
@@ -1328,7 +1276,6 @@
                 <w:b/>
                 <w:bCs/>
               </w:rPr>
-              <w:lastRenderedPageBreak/>
               <w:t xml:space="preserve">UI </w:t>
             </w:r>
           </w:p>
@@ -1575,6 +1522,7 @@
               </w:numPr>
             </w:pPr>
             <w:r>
+              <w:lastRenderedPageBreak/>
               <w:t xml:space="preserve">The user Click on a button that take him to </w:t>
             </w:r>
             <w:r>
@@ -1648,6 +1596,7 @@
                 <w:b/>
                 <w:bCs/>
               </w:rPr>
+              <w:lastRenderedPageBreak/>
               <w:t xml:space="preserve">UI </w:t>
             </w:r>
           </w:p>
@@ -1715,7 +1664,6 @@
                 <w:b/>
                 <w:bCs/>
               </w:rPr>
-              <w:lastRenderedPageBreak/>
               <w:t>Other Design Comments</w:t>
             </w:r>
           </w:p>
@@ -1967,6 +1915,7 @@
               </w:numPr>
             </w:pPr>
             <w:r>
+              <w:lastRenderedPageBreak/>
               <w:t>The user click on the create button</w:t>
             </w:r>
           </w:p>
@@ -2001,6 +1950,7 @@
                 <w:b/>
                 <w:bCs/>
               </w:rPr>
+              <w:lastRenderedPageBreak/>
               <w:t xml:space="preserve">UI </w:t>
             </w:r>
           </w:p>
@@ -2118,7 +2068,6 @@
                 <w:b/>
                 <w:bCs/>
               </w:rPr>
-              <w:lastRenderedPageBreak/>
               <w:t>SRS-4</w:t>
             </w:r>
           </w:p>
@@ -2427,6 +2376,7 @@
                 <w:b/>
                 <w:bCs/>
               </w:rPr>
+              <w:lastRenderedPageBreak/>
               <w:t>SRS-5</w:t>
             </w:r>
           </w:p>
@@ -2556,7 +2506,6 @@
               </w:numPr>
             </w:pPr>
             <w:r>
-              <w:lastRenderedPageBreak/>
               <w:t>The user opens the notification dialog.</w:t>
             </w:r>
           </w:p>
@@ -2657,7 +2606,6 @@
                 <w:b/>
                 <w:bCs/>
               </w:rPr>
-              <w:lastRenderedPageBreak/>
               <w:t xml:space="preserve">UI </w:t>
             </w:r>
           </w:p>
@@ -2815,7 +2763,11 @@
               <w:t>client</w:t>
             </w:r>
             <w:r>
-              <w:t xml:space="preserve"> shall allow users to observe old stories in which they have participated.</w:t>
+              <w:t xml:space="preserve"> shall allow users to observe old stories in which they have </w:t>
+            </w:r>
+            <w:r>
+              <w:lastRenderedPageBreak/>
+              <w:t>participated.</w:t>
             </w:r>
           </w:p>
         </w:tc>
@@ -2838,6 +2790,7 @@
                 <w:b/>
                 <w:bCs/>
               </w:rPr>
+              <w:lastRenderedPageBreak/>
               <w:t>Traced from</w:t>
             </w:r>
           </w:p>
@@ -2921,11 +2874,7 @@
               </w:numPr>
             </w:pPr>
             <w:r>
-              <w:t xml:space="preserve">The client show to user a list of games he was participating in. The list </w:t>
-            </w:r>
-            <w:r>
-              <w:lastRenderedPageBreak/>
-              <w:t>is ordered in chronological ordering, Most Recent story first.</w:t>
+              <w:t>The client show to user a list of games he was participating in. The list is ordered in chronological ordering, Most Recent story first.</w:t>
             </w:r>
           </w:p>
           <w:p>
@@ -2970,7 +2919,6 @@
                 <w:b/>
                 <w:bCs/>
               </w:rPr>
-              <w:lastRenderedPageBreak/>
               <w:t xml:space="preserve">UI </w:t>
             </w:r>
           </w:p>

</xml_diff>